<commit_message>
Update Tình yêu thiên nhiên đến say mê và khát vọng tự do mãnh liệt của Bác đã được tác giả Hồ Chí Minh diễn tả sâu sắc trong bài thơ.docx
</commit_message>
<xml_diff>
--- a/Tình yêu thiên nhiên đến say mê và khát vọng tự do mãnh liệt của Bác đã được tác giả Hồ Chí Minh diễn tả sâu sắc trong bài thơ.docx
+++ b/Tình yêu thiên nhiên đến say mê và khát vọng tự do mãnh liệt của Bác đã được tác giả Hồ Chí Minh diễn tả sâu sắc trong bài thơ.docx
@@ -57,7 +57,13 @@
         <w:t xml:space="preserve"> </w:t>
       </w:r>
       <w:r>
-        <w:t>Minh đã sử dụng điệp từ “vô” để nhấn mạnh việc nhà tù không có rượu hoa. Có lẽ ý của Người không phải là phê phán chế độ nhà tù mà muốn nhấn mạnh sự khao khát được thưởng trăng một cách trọn vẹn của bản thân mình</w:t>
+        <w:t xml:space="preserve">Minh đã sử dụng điệp từ “vô” để nhấn mạnh việc nhà tù không có rượu hoa. Có lẽ ý của Người không phải là phê phán chế độ nhà tù mà muốn nhấn mạnh </w:t>
+      </w:r>
+      <w:r>
+        <w:t>niềm</w:t>
+      </w:r>
+      <w:r>
+        <w:t xml:space="preserve"> khao khát được thưởng trăng một cách trọn vẹn của bản thân mình</w:t>
       </w:r>
       <w:r>
         <w:t>. Phải chăng việc nhớ tới rượu hoa trong ảnh ngục tù cho thấy Bác không hề bị vướng bận bởi nhưng ách thống trị nặng nề từ vật chất, tâm hồn vẫn tự do, ung dung, mong được tận hưởng cảnh trăng đẹp? Hơn nữa, Bác đã bộc lộ sự xốn xang vì không có rượu hoa của mình qua câu hỏi tu từ : “Đối thử lương tiêu nại nhược hà</w:t>
@@ -115,25 +121,7 @@
         <w:t>Ôi</w:t>
       </w:r>
       <w:r>
-        <w:t>,</w:t>
-      </w:r>
-      <w:r>
-        <w:t xml:space="preserve"> </w:t>
-      </w:r>
-      <w:r>
-        <w:t>tình yêu thiên nhiên,</w:t>
-      </w:r>
-      <w:r>
-        <w:t xml:space="preserve"> </w:t>
-      </w:r>
-      <w:r>
-        <w:t>phong thái ung dung,</w:t>
-      </w:r>
-      <w:r>
-        <w:t xml:space="preserve"> </w:t>
-      </w:r>
-      <w:r>
-        <w:t>lạc quan của bác thật cao cả làm sao!(13)</w:t>
+        <w:t>, tình yêu thiên nhiên, phong thái ung dung, lạc quan của bác thật cao cả làm sao!(13)</w:t>
       </w:r>
       <w:bookmarkEnd w:id="0"/>
       <w:r>

</xml_diff>